<commit_message>
add more in readme file
</commit_message>
<xml_diff>
--- a/Readme.docx
+++ b/Readme.docx
@@ -27,7 +27,82 @@
         <w:rPr>
           <w:lang w:val="en-US"/>
         </w:rPr>
-        <w:t>1. For Database</w:t>
+        <w:t xml:space="preserve">1. Environment </w:t>
+      </w:r>
+    </w:p>
+    <w:p>
+      <w:pPr>
+        <w:rPr>
+          <w:lang w:val="en-US"/>
+        </w:rPr>
+      </w:pPr>
+      <w:proofErr w:type="gramStart"/>
+      <w:r>
+        <w:rPr>
+          <w:lang w:val="en-US"/>
+        </w:rPr>
+        <w:t>Java :</w:t>
+      </w:r>
+      <w:proofErr w:type="gramEnd"/>
+      <w:r>
+        <w:rPr>
+          <w:lang w:val="en-US"/>
+        </w:rPr>
+        <w:t xml:space="preserve"> 17</w:t>
+      </w:r>
+    </w:p>
+    <w:p>
+      <w:pPr>
+        <w:rPr>
+          <w:lang w:val="en-US"/>
+        </w:rPr>
+      </w:pPr>
+      <w:proofErr w:type="spellStart"/>
+      <w:r>
+        <w:rPr>
+          <w:lang w:val="en-US"/>
+        </w:rPr>
+        <w:t>SpringDoc</w:t>
+      </w:r>
+      <w:proofErr w:type="spellEnd"/>
+      <w:r>
+        <w:rPr>
+          <w:lang w:val="en-US"/>
+        </w:rPr>
+        <w:t>: 1.7.0</w:t>
+      </w:r>
+    </w:p>
+    <w:p>
+      <w:pPr>
+        <w:rPr>
+          <w:lang w:val="en-US"/>
+        </w:rPr>
+      </w:pPr>
+      <w:r>
+        <w:rPr>
+          <w:lang w:val="en-US"/>
+        </w:rPr>
+        <w:t>Spring Boot 3.1.2</w:t>
+      </w:r>
+    </w:p>
+    <w:p>
+      <w:pPr>
+        <w:pStyle w:val="Heading2"/>
+        <w:rPr>
+          <w:lang w:val="en-US"/>
+        </w:rPr>
+      </w:pPr>
+      <w:r>
+        <w:rPr>
+          <w:lang w:val="en-US"/>
+        </w:rPr>
+        <w:t>2</w:t>
+      </w:r>
+      <w:r>
+        <w:rPr>
+          <w:lang w:val="en-US"/>
+        </w:rPr>
+        <w:t>. For Database</w:t>
       </w:r>
     </w:p>
     <w:p>
@@ -3101,7 +3176,10 @@
         <w:pStyle w:val="Heading2"/>
       </w:pPr>
       <w:r>
-        <w:t>2. Logging implementation</w:t>
+        <w:t>3</w:t>
+      </w:r>
+      <w:r>
+        <w:t>. Logging implementation</w:t>
       </w:r>
     </w:p>
     <w:p>
@@ -3125,7 +3203,10 @@
         </w:tabs>
       </w:pPr>
       <w:r>
-        <w:t xml:space="preserve">3. Http response status </w:t>
+        <w:t>4</w:t>
+      </w:r>
+      <w:r>
+        <w:t xml:space="preserve">. Http response status </w:t>
       </w:r>
     </w:p>
     <w:p>
@@ -3163,7 +3244,10 @@
         </w:tabs>
       </w:pPr>
       <w:r>
-        <w:t>4. Unit test is planned to use Junit 5 and Mokito</w:t>
+        <w:t>5</w:t>
+      </w:r>
+      <w:r>
+        <w:t>. Unit test is planned to use Junit 5 and Mokito</w:t>
       </w:r>
     </w:p>
     <w:p>
@@ -3172,8 +3256,14 @@
       </w:r>
     </w:p>
     <w:p>
-      <w:r>
-        <w:t>5. API E2E Browser Test</w:t>
+      <w:pPr>
+        <w:pStyle w:val="Heading2"/>
+      </w:pPr>
+      <w:r>
+        <w:t>6</w:t>
+      </w:r>
+      <w:r>
+        <w:t>. API E2E Browser Test</w:t>
       </w:r>
     </w:p>
     <w:p>

</xml_diff>

<commit_message>
Added fully worked edition
</commit_message>
<xml_diff>
--- a/Readme.docx
+++ b/Readme.docx
@@ -3271,10 +3271,21 @@
         <w:t xml:space="preserve">With end point </w:t>
       </w:r>
       <w:r>
-        <w:t>/promote/points-report</w:t>
-      </w:r>
-      <w:r>
-        <w:t xml:space="preserve"> at localhost:8080</w:t>
+        <w:t>/promote/</w:t>
+      </w:r>
+      <w:proofErr w:type="spellStart"/>
+      <w:r>
+        <w:t>bymonth</w:t>
+      </w:r>
+      <w:proofErr w:type="spellEnd"/>
+      <w:r>
+        <w:t>-report</w:t>
+      </w:r>
+      <w:r>
+        <w:t xml:space="preserve"> </w:t>
+      </w:r>
+      <w:r>
+        <w:t>at localhost:8080</w:t>
       </w:r>
     </w:p>
     <w:p>
@@ -3288,10 +3299,10 @@
           <w:noProof/>
         </w:rPr>
         <w:drawing>
-          <wp:inline distT="0" distB="0" distL="0" distR="0" wp14:anchorId="0FEFF038" wp14:editId="02DF49B2">
-            <wp:extent cx="4038600" cy="1200150"/>
-            <wp:effectExtent l="0" t="0" r="0" b="0"/>
-            <wp:docPr id="66301228" name="Picture 1"/>
+          <wp:inline distT="0" distB="0" distL="0" distR="0" wp14:anchorId="0F3C59D3" wp14:editId="5365AB10">
+            <wp:extent cx="5943600" cy="1439545"/>
+            <wp:effectExtent l="0" t="0" r="0" b="8255"/>
+            <wp:docPr id="1300953356" name="Picture 1"/>
             <wp:cNvGraphicFramePr>
               <a:graphicFrameLocks xmlns:a="http://schemas.openxmlformats.org/drawingml/2006/main" noChangeAspect="1"/>
             </wp:cNvGraphicFramePr>
@@ -3299,7 +3310,7 @@
               <a:graphicData uri="http://schemas.openxmlformats.org/drawingml/2006/picture">
                 <pic:pic xmlns:pic="http://schemas.openxmlformats.org/drawingml/2006/picture">
                   <pic:nvPicPr>
-                    <pic:cNvPr id="66301228" name=""/>
+                    <pic:cNvPr id="1300953356" name=""/>
                     <pic:cNvPicPr/>
                   </pic:nvPicPr>
                   <pic:blipFill>
@@ -3311,7 +3322,7 @@
                   <pic:spPr>
                     <a:xfrm>
                       <a:off x="0" y="0"/>
-                      <a:ext cx="4038600" cy="1200150"/>
+                      <a:ext cx="5943600" cy="1439545"/>
                     </a:xfrm>
                     <a:prstGeom prst="rect">
                       <a:avLst/>

</xml_diff>